<commit_message>
Update Video 21 - Archivos III (BufferedReader - BufferedWriter).docx
</commit_message>
<xml_diff>
--- a/Video 21 - Archivos III (BufferedReader - BufferedWriter).docx
+++ b/Video 21 - Archivos III (BufferedReader - BufferedWriter).docx
@@ -410,7 +410,10 @@
     </w:p>
     <w:p>
       <w:r>
-        <w:t>Por ultimo</w:t>
+        <w:t xml:space="preserve">Por </w:t>
+      </w:r>
+      <w:r>
+        <w:t>último,</w:t>
       </w:r>
       <w:r>
         <w:t xml:space="preserve"> voy a cerrar las instancias creadas. </w:t>
@@ -468,15 +471,7 @@
     <w:p/>
     <w:p>
       <w:r>
-        <w:t xml:space="preserve">Lo mismo que en el anterior método solo que en este caso declaramos el objeto </w:t>
-      </w:r>
-      <w:proofErr w:type="spellStart"/>
-      <w:r>
-        <w:t>FileReader</w:t>
-      </w:r>
-      <w:proofErr w:type="spellEnd"/>
-      <w:r>
-        <w:t xml:space="preserve"> y luego utilizamos un try catch para verificar la existencia del archivo. </w:t>
+        <w:t xml:space="preserve">Lo mismo que en el anterior método solo que en este caso declaramos el objeto FileReader y luego utilizamos un try catch para verificar la existencia del archivo. </w:t>
       </w:r>
     </w:p>
     <w:p>
@@ -523,32 +518,111 @@
     </w:p>
     <w:p>
       <w:r>
+        <w:rPr>
+          <w:noProof/>
+        </w:rPr>
+        <mc:AlternateContent>
+          <mc:Choice Requires="wps">
+            <w:drawing>
+              <wp:anchor distT="0" distB="0" distL="114300" distR="114300" simplePos="0" relativeHeight="251664384" behindDoc="0" locked="0" layoutInCell="1" allowOverlap="1" wp14:anchorId="477CC792" wp14:editId="18CD22C1">
+                <wp:simplePos x="0" y="0"/>
+                <wp:positionH relativeFrom="column">
+                  <wp:posOffset>-69207</wp:posOffset>
+                </wp:positionH>
+                <wp:positionV relativeFrom="paragraph">
+                  <wp:posOffset>227151</wp:posOffset>
+                </wp:positionV>
+                <wp:extent cx="6120000" cy="1307087"/>
+                <wp:effectExtent l="0" t="0" r="14605" b="26670"/>
+                <wp:wrapNone/>
+                <wp:docPr id="18" name="Rectángulo 18"/>
+                <wp:cNvGraphicFramePr/>
+                <a:graphic xmlns:a="http://schemas.openxmlformats.org/drawingml/2006/main">
+                  <a:graphicData uri="http://schemas.microsoft.com/office/word/2010/wordprocessingShape">
+                    <wps:wsp>
+                      <wps:cNvSpPr/>
+                      <wps:spPr>
+                        <a:xfrm>
+                          <a:off x="0" y="0"/>
+                          <a:ext cx="6120000" cy="1307087"/>
+                        </a:xfrm>
+                        <a:prstGeom prst="rect">
+                          <a:avLst/>
+                        </a:prstGeom>
+                        <a:solidFill>
+                          <a:srgbClr val="E71224">
+                            <a:alpha val="5000"/>
+                          </a:srgbClr>
+                        </a:solidFill>
+                        <a:ln w="18000">
+                          <a:solidFill>
+                            <a:srgbClr val="E71224"/>
+                          </a:solidFill>
+                        </a:ln>
+                      </wps:spPr>
+                      <wps:style>
+                        <a:lnRef idx="2">
+                          <a:schemeClr val="accent1">
+                            <a:shade val="50000"/>
+                          </a:schemeClr>
+                        </a:lnRef>
+                        <a:fillRef idx="1">
+                          <a:schemeClr val="accent1"/>
+                        </a:fillRef>
+                        <a:effectRef idx="0">
+                          <a:schemeClr val="accent1"/>
+                        </a:effectRef>
+                        <a:fontRef idx="minor">
+                          <a:schemeClr val="lt1"/>
+                        </a:fontRef>
+                      </wps:style>
+                      <wps:bodyPr rot="0" spcFirstLastPara="0" vertOverflow="overflow" horzOverflow="overflow" vert="horz" wrap="square" lIns="91440" tIns="45720" rIns="91440" bIns="45720" numCol="1" spcCol="0" rtlCol="0" fromWordArt="0" anchor="ctr" anchorCtr="0" forceAA="0" compatLnSpc="1">
+                        <a:prstTxWarp prst="textNoShape">
+                          <a:avLst/>
+                        </a:prstTxWarp>
+                        <a:noAutofit/>
+                      </wps:bodyPr>
+                    </wps:wsp>
+                  </a:graphicData>
+                </a:graphic>
+                <wp14:sizeRelV relativeFrom="margin">
+                  <wp14:pctHeight>0</wp14:pctHeight>
+                </wp14:sizeRelV>
+              </wp:anchor>
+            </w:drawing>
+          </mc:Choice>
+          <mc:Fallback>
+            <w:pict>
+              <v:rect w14:anchorId="224F58F1" id="Rectángulo 18" o:spid="_x0000_s1026" style="position:absolute;margin-left:-5.45pt;margin-top:17.9pt;width:481.9pt;height:102.9pt;z-index:251664384;visibility:visible;mso-wrap-style:square;mso-height-percent:0;mso-wrap-distance-left:9pt;mso-wrap-distance-top:0;mso-wrap-distance-right:9pt;mso-wrap-distance-bottom:0;mso-position-horizontal:absolute;mso-position-horizontal-relative:text;mso-position-vertical:absolute;mso-position-vertical-relative:text;mso-height-percent:0;mso-height-relative:margin;v-text-anchor:middle" o:gfxdata="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" fillcolor="#e71224" strokecolor="#e71224" strokeweight=".5mm">
+                <v:fill opacity="3341f"/>
+              </v:rect>
+            </w:pict>
+          </mc:Fallback>
+        </mc:AlternateContent>
+      </w:r>
+      <w:r>
         <w:t xml:space="preserve">Declaro una variable String “línea” en </w:t>
       </w:r>
-      <w:proofErr w:type="spellStart"/>
-      <w:r>
-        <w:t>vacio</w:t>
-      </w:r>
-      <w:proofErr w:type="spellEnd"/>
+      <w:r>
+        <w:t>vacío</w:t>
+      </w:r>
       <w:r>
         <w:t xml:space="preserve"> para que me </w:t>
       </w:r>
-      <w:proofErr w:type="spellStart"/>
-      <w:r>
-        <w:t>de</w:t>
-      </w:r>
-      <w:proofErr w:type="spellEnd"/>
-      <w:r>
-        <w:t xml:space="preserve"> true en la primer vuelta del </w:t>
-      </w:r>
-      <w:proofErr w:type="spellStart"/>
-      <w:r>
-        <w:t>whi</w:t>
+      <w:r>
+        <w:t>dé</w:t>
+      </w:r>
+      <w:r>
+        <w:t xml:space="preserve"> true en la primer vuelta del whi</w:t>
       </w:r>
       <w:r>
         <w:t>le</w:t>
       </w:r>
-      <w:proofErr w:type="spellEnd"/>
+    </w:p>
+    <w:p>
+      <w:r>
+        <w:t>Aclaración:</w:t>
+      </w:r>
     </w:p>
     <w:p>
       <w:r>
@@ -596,51 +670,87 @@
       <w:r>
         <w:t xml:space="preserve">Muestro la primera línea </w:t>
       </w:r>
-      <w:proofErr w:type="spellStart"/>
-      <w:r>
-        <w:t>vacia</w:t>
-      </w:r>
-      <w:proofErr w:type="spellEnd"/>
-      <w:r>
-        <w:t xml:space="preserve">. Y luego </w:t>
-      </w:r>
-      <w:proofErr w:type="spellStart"/>
-      <w:r>
-        <w:t>miBuffer.readLine</w:t>
-      </w:r>
-      <w:proofErr w:type="spellEnd"/>
-      <w:r>
-        <w:t xml:space="preserve">() me va a devolver cada una de esas líneas. Las líneas del texto que estoy leyendo. </w:t>
+      <w:r>
+        <w:t>vacía</w:t>
+      </w:r>
+      <w:r>
+        <w:t xml:space="preserve">. Y luego miBuffer.readLine() me va a devolver cada una de esas líneas. Las líneas del texto que estoy leyendo. </w:t>
       </w:r>
       <w:r>
         <w:t xml:space="preserve">Cuando no tenga </w:t>
       </w:r>
-      <w:proofErr w:type="spellStart"/>
-      <w:r>
-        <w:t>mas</w:t>
-      </w:r>
-      <w:proofErr w:type="spellEnd"/>
-      <w:r>
-        <w:t xml:space="preserve"> líneas para leer esto va a devolver </w:t>
-      </w:r>
-      <w:proofErr w:type="spellStart"/>
-      <w:r>
-        <w:t>null</w:t>
-      </w:r>
-      <w:proofErr w:type="spellEnd"/>
-      <w:r>
-        <w:t xml:space="preserve"> y va a provocar la salida del </w:t>
-      </w:r>
-      <w:proofErr w:type="spellStart"/>
-      <w:r>
-        <w:t>while</w:t>
-      </w:r>
-      <w:proofErr w:type="spellEnd"/>
-      <w:r>
-        <w:t xml:space="preserve">. </w:t>
-      </w:r>
-    </w:p>
-    <w:p>
+      <w:r>
+        <w:t>más</w:t>
+      </w:r>
+      <w:r>
+        <w:t xml:space="preserve"> líneas para leer esto va a devolver null y va a provocar la salida del while. </w:t>
+      </w:r>
+    </w:p>
+    <w:p>
+      <w:r>
+        <w:rPr>
+          <w:noProof/>
+        </w:rPr>
+        <mc:AlternateContent>
+          <mc:Choice Requires="wpi">
+            <w:drawing>
+              <wp:anchor distT="0" distB="0" distL="114300" distR="114300" simplePos="0" relativeHeight="251665408" behindDoc="0" locked="0" layoutInCell="1" allowOverlap="1" wp14:anchorId="3B9DB4FF" wp14:editId="55192499">
+                <wp:simplePos x="0" y="0"/>
+                <wp:positionH relativeFrom="column">
+                  <wp:posOffset>6307456</wp:posOffset>
+                </wp:positionH>
+                <wp:positionV relativeFrom="paragraph">
+                  <wp:posOffset>188640</wp:posOffset>
+                </wp:positionV>
+                <wp:extent cx="360" cy="360"/>
+                <wp:effectExtent l="38100" t="38100" r="57150" b="57150"/>
+                <wp:wrapNone/>
+                <wp:docPr id="19" name="Entrada de lápiz 19"/>
+                <wp:cNvGraphicFramePr/>
+                <a:graphic xmlns:a="http://schemas.openxmlformats.org/drawingml/2006/main">
+                  <a:graphicData uri="http://schemas.microsoft.com/office/word/2010/wordprocessingInk">
+                    <w14:contentPart bwMode="auto" r:id="rId13">
+                      <w14:nvContentPartPr>
+                        <w14:cNvContentPartPr/>
+                      </w14:nvContentPartPr>
+                      <w14:xfrm>
+                        <a:off x="0" y="0"/>
+                        <a:ext cx="360" cy="360"/>
+                      </w14:xfrm>
+                    </w14:contentPart>
+                  </a:graphicData>
+                </a:graphic>
+              </wp:anchor>
+            </w:drawing>
+          </mc:Choice>
+          <mc:Fallback>
+            <w:pict>
+              <v:shapetype w14:anchorId="2AAD05EF" id="_x0000_t75" coordsize="21600,21600" o:spt="75" o:preferrelative="t" path="m@4@5l@4@11@9@11@9@5xe" filled="f" stroked="f">
+                <v:stroke joinstyle="miter"/>
+                <v:formulas>
+                  <v:f eqn="if lineDrawn pixelLineWidth 0"/>
+                  <v:f eqn="sum @0 1 0"/>
+                  <v:f eqn="sum 0 0 @1"/>
+                  <v:f eqn="prod @2 1 2"/>
+                  <v:f eqn="prod @3 21600 pixelWidth"/>
+                  <v:f eqn="prod @3 21600 pixelHeight"/>
+                  <v:f eqn="sum @0 0 1"/>
+                  <v:f eqn="prod @6 1 2"/>
+                  <v:f eqn="prod @7 21600 pixelWidth"/>
+                  <v:f eqn="sum @8 21600 0"/>
+                  <v:f eqn="prod @7 21600 pixelHeight"/>
+                  <v:f eqn="sum @10 21600 0"/>
+                </v:formulas>
+                <v:path o:extrusionok="f" gradientshapeok="t" o:connecttype="rect"/>
+                <o:lock v:ext="edit" aspectratio="t"/>
+              </v:shapetype>
+              <v:shape id="Entrada de lápiz 19" o:spid="_x0000_s1026" type="#_x0000_t75" style="position:absolute;margin-left:495.95pt;margin-top:14.15pt;width:1.45pt;height:1.45pt;z-index:251665408;visibility:visible;mso-wrap-style:square;mso-wrap-distance-left:9pt;mso-wrap-distance-top:0;mso-wrap-distance-right:9pt;mso-wrap-distance-bottom:0;mso-position-horizontal:absolute;mso-position-horizontal-relative:text;mso-position-vertical:absolute;mso-position-vertical-relative:text" o:gfxdata="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">
+                <v:imagedata r:id="rId14" o:title=""/>
+              </v:shape>
+            </w:pict>
+          </mc:Fallback>
+        </mc:AlternateContent>
+      </w:r>
       <w:r>
         <w:rPr>
           <w:noProof/>
@@ -661,7 +771,7 @@
                     <pic:cNvPicPr/>
                   </pic:nvPicPr>
                   <pic:blipFill>
-                    <a:blip r:embed="rId13"/>
+                    <a:blip r:embed="rId15"/>
                     <a:stretch>
                       <a:fillRect/>
                     </a:stretch>
@@ -701,7 +811,7 @@
                     <pic:cNvPicPr/>
                   </pic:nvPicPr>
                   <pic:blipFill>
-                    <a:blip r:embed="rId14"/>
+                    <a:blip r:embed="rId16"/>
                     <a:stretch>
                       <a:fillRect/>
                     </a:stretch>
@@ -724,22 +834,21 @@
     </w:p>
     <w:p>
       <w:r>
-        <w:t xml:space="preserve">Cierro la instancia del </w:t>
+        <w:lastRenderedPageBreak/>
+        <w:t xml:space="preserve">Cierro la instancia del FileReader y </w:t>
       </w:r>
       <w:proofErr w:type="spellStart"/>
       <w:r>
-        <w:t>FileReader</w:t>
+        <w:t>Buffere</w:t>
+      </w:r>
+      <w:r>
+        <w:t>d</w:t>
+      </w:r>
+      <w:r>
+        <w:t>Reader</w:t>
       </w:r>
       <w:proofErr w:type="spellEnd"/>
       <w:r>
-        <w:t xml:space="preserve"> y </w:t>
-      </w:r>
-      <w:proofErr w:type="spellStart"/>
-      <w:r>
-        <w:t>BuffereReader</w:t>
-      </w:r>
-      <w:proofErr w:type="spellEnd"/>
-      <w:r>
         <w:t>.</w:t>
       </w:r>
     </w:p>
@@ -748,7 +857,6 @@
         <w:rPr>
           <w:noProof/>
         </w:rPr>
-        <w:lastRenderedPageBreak/>
         <w:drawing>
           <wp:inline distT="0" distB="0" distL="0" distR="0" wp14:anchorId="2A989751" wp14:editId="6897F61B">
             <wp:extent cx="5612130" cy="2662555"/>
@@ -765,7 +873,7 @@
                     <pic:cNvPicPr/>
                   </pic:nvPicPr>
                   <pic:blipFill>
-                    <a:blip r:embed="rId15"/>
+                    <a:blip r:embed="rId17"/>
                     <a:stretch>
                       <a:fillRect/>
                     </a:stretch>
@@ -788,10 +896,19 @@
     </w:p>
     <w:p>
       <w:r>
-        <w:t xml:space="preserve">Ya en principal: llamo al meto escribe líneas </w:t>
-      </w:r>
-      <w:r>
-        <w:t xml:space="preserve"> y luego lo muestro.</w:t>
+        <w:t xml:space="preserve">Ya en principal: llamo al </w:t>
+      </w:r>
+      <w:r>
+        <w:t>método</w:t>
+      </w:r>
+      <w:r>
+        <w:t xml:space="preserve"> escribe </w:t>
+      </w:r>
+      <w:r>
+        <w:t>líneas y</w:t>
+      </w:r>
+      <w:r>
+        <w:t xml:space="preserve"> luego lo muestro.</w:t>
       </w:r>
     </w:p>
     <w:sectPr>
@@ -1270,6 +1387,34 @@
 </w:styles>
 </file>
 
+<file path=word/ink/ink1.xml><?xml version="1.0" encoding="utf-8"?>
+<inkml:ink xmlns:inkml="http://www.w3.org/2003/InkML">
+  <inkml:definitions>
+    <inkml:context xml:id="ctx0">
+      <inkml:inkSource xml:id="inkSrc0">
+        <inkml:traceFormat>
+          <inkml:channel name="X" type="integer" min="-2.14748E9" max="2.14748E9" units="cm"/>
+          <inkml:channel name="Y" type="integer" min="-2.14748E9" max="2.14748E9" units="cm"/>
+          <inkml:channel name="F" type="integer" max="32767" units="dev"/>
+        </inkml:traceFormat>
+        <inkml:channelProperties>
+          <inkml:channelProperty channel="X" name="resolution" value="1000" units="1/cm"/>
+          <inkml:channelProperty channel="Y" name="resolution" value="1000" units="1/cm"/>
+          <inkml:channelProperty channel="F" name="resolution" value="0" units="1/dev"/>
+        </inkml:channelProperties>
+      </inkml:inkSource>
+      <inkml:timestamp xml:id="ts0" timeString="2023-03-09T18:41:06.592"/>
+    </inkml:context>
+    <inkml:brush xml:id="br0">
+      <inkml:brushProperty name="width" value="0.05" units="cm"/>
+      <inkml:brushProperty name="height" value="0.05" units="cm"/>
+      <inkml:brushProperty name="color" value="#E71224"/>
+    </inkml:brush>
+  </inkml:definitions>
+  <inkml:trace contextRef="#ctx0" brushRef="#br0">1 1 24575,'0'0'-8191</inkml:trace>
+</inkml:ink>
+</file>
+
 <file path=word/theme/theme1.xml><?xml version="1.0" encoding="utf-8"?>
 <a:theme xmlns:a="http://schemas.openxmlformats.org/drawingml/2006/main" name="Tema de Office">
   <a:themeElements>

</xml_diff>